<commit_message>
updated with missing p value
</commit_message>
<xml_diff>
--- a/manuscript/crep_griskevicius.docx
+++ b/manuscript/crep_griskevicius.docx
@@ -2083,7 +2083,23 @@
         <w:t xml:space="preserve">F</w:t>
       </w:r>
       <w:r>
-        <w:t xml:space="preserve">(1, 3,718) = 1.16, η</w:t>
+        <w:t xml:space="preserve">(1, 3,718) = 1.16,</w:t>
+      </w:r>
+      <w:r>
+        <w:t xml:space="preserve"> </w:t>
+      </w:r>
+      <w:r>
+        <w:rPr>
+          <w:i/>
+          <w:iCs/>
+        </w:rPr>
+        <w:t xml:space="preserve">p</w:t>
+      </w:r>
+      <w:r>
+        <w:t xml:space="preserve"> </w:t>
+      </w:r>
+      <w:r>
+        <w:t xml:space="preserve">= .28, η</w:t>
       </w:r>
       <w:r>
         <w:rPr>

</xml_diff>